<commit_message>
check error in allo
</commit_message>
<xml_diff>
--- a/ms/metadata.docx
+++ b/ms/metadata.docx
@@ -73,7 +73,7 @@
     </w:p>
     <w:p>
       <w:r>
-        <w:t xml:space="preserve">TODO (Zianis, Muukkonen, Mäkipää, et al., 2005).</w:t>
+        <w:t xml:space="preserve">TODO (Zianis, Muukkonen, Mäkipää, and Mencuccini, 2005).</w:t>
       </w:r>
     </w:p>
     <w:p>
@@ -222,7 +222,7 @@
         <w:t xml:space="preserve">2. Abstract</w:t>
       </w:r>
       <w:r>
-        <w:t xml:space="preserve">: We present repeated stem measurement data from 71 plots in mountain forests in France.</w:t>
+        <w:t xml:space="preserve">: We present repeated stem measurement data from 0 plots in mountain forests in France.</w:t>
       </w:r>
     </w:p>
     <w:p>
@@ -969,18 +969,18 @@
               <w:jc w:val="left"/>
             </w:pPr>
             <w:r>
-              <w:t xml:space="preserve">site_id</w:t>
-            </w:r>
-          </w:p>
-        </w:tc>
-        <w:tc>
-          <w:p>
-            <w:pPr>
-              <w:pStyle w:val="Compact"/>
-              <w:jc w:val="left"/>
-            </w:pPr>
-            <w:r>
-              <w:t xml:space="preserve">site_id</w:t>
+              <w:t xml:space="preserve">plot_id</w:t>
+            </w:r>
+          </w:p>
+        </w:tc>
+        <w:tc>
+          <w:p>
+            <w:pPr>
+              <w:pStyle w:val="Compact"/>
+              <w:jc w:val="left"/>
+            </w:pPr>
+            <w:r>
+              <w:t xml:space="preserve">plot_id</w:t>
             </w:r>
           </w:p>
         </w:tc>
@@ -1026,18 +1026,18 @@
               <w:jc w:val="left"/>
             </w:pPr>
             <w:r>
-              <w:t xml:space="preserve">tree_id</w:t>
-            </w:r>
-          </w:p>
-        </w:tc>
-        <w:tc>
-          <w:p>
-            <w:pPr>
-              <w:pStyle w:val="Compact"/>
-              <w:jc w:val="left"/>
-            </w:pPr>
-            <w:r>
-              <w:t xml:space="preserve">tree_id</w:t>
+              <w:t xml:space="preserve">stem_id</w:t>
+            </w:r>
+          </w:p>
+        </w:tc>
+        <w:tc>
+          <w:p>
+            <w:pPr>
+              <w:pStyle w:val="Compact"/>
+              <w:jc w:val="left"/>
+            </w:pPr>
+            <w:r>
+              <w:t xml:space="preserve">stem_id</w:t>
             </w:r>
           </w:p>
         </w:tc>
@@ -1519,18 +1519,18 @@
               <w:jc w:val="left"/>
             </w:pPr>
             <w:r>
-              <w:t xml:space="preserve">mesure_id</w:t>
-            </w:r>
-          </w:p>
-        </w:tc>
-        <w:tc>
-          <w:p>
-            <w:pPr>
-              <w:pStyle w:val="Compact"/>
-              <w:jc w:val="left"/>
-            </w:pPr>
-            <w:r>
-              <w:t xml:space="preserve">mesure_id</w:t>
+              <w:t xml:space="preserve">measure_id</w:t>
+            </w:r>
+          </w:p>
+        </w:tc>
+        <w:tc>
+          <w:p>
+            <w:pPr>
+              <w:pStyle w:val="Compact"/>
+              <w:jc w:val="left"/>
+            </w:pPr>
+            <w:r>
+              <w:t xml:space="preserve">measure_id</w:t>
             </w:r>
           </w:p>
         </w:tc>
@@ -1576,18 +1576,18 @@
               <w:jc w:val="left"/>
             </w:pPr>
             <w:r>
-              <w:t xml:space="preserve">site_id</w:t>
-            </w:r>
-          </w:p>
-        </w:tc>
-        <w:tc>
-          <w:p>
-            <w:pPr>
-              <w:pStyle w:val="Compact"/>
-              <w:jc w:val="left"/>
-            </w:pPr>
-            <w:r>
-              <w:t xml:space="preserve">site_id</w:t>
+              <w:t xml:space="preserve">plot_id</w:t>
+            </w:r>
+          </w:p>
+        </w:tc>
+        <w:tc>
+          <w:p>
+            <w:pPr>
+              <w:pStyle w:val="Compact"/>
+              <w:jc w:val="left"/>
+            </w:pPr>
+            <w:r>
+              <w:t xml:space="preserve">plot_id</w:t>
             </w:r>
           </w:p>
         </w:tc>
@@ -1690,18 +1690,18 @@
               <w:jc w:val="left"/>
             </w:pPr>
             <w:r>
-              <w:t xml:space="preserve">tree_id</w:t>
-            </w:r>
-          </w:p>
-        </w:tc>
-        <w:tc>
-          <w:p>
-            <w:pPr>
-              <w:pStyle w:val="Compact"/>
-              <w:jc w:val="left"/>
-            </w:pPr>
-            <w:r>
-              <w:t xml:space="preserve">tree_id</w:t>
+              <w:t xml:space="preserve">stem_id</w:t>
+            </w:r>
+          </w:p>
+        </w:tc>
+        <w:tc>
+          <w:p>
+            <w:pPr>
+              <w:pStyle w:val="Compact"/>
+              <w:jc w:val="left"/>
+            </w:pPr>
+            <w:r>
+              <w:t xml:space="preserve">stem_id</w:t>
             </w:r>
           </w:p>
         </w:tc>
@@ -2639,18 +2639,18 @@
               <w:jc w:val="left"/>
             </w:pPr>
             <w:r>
-              <w:t xml:space="preserve">site_id</w:t>
-            </w:r>
-          </w:p>
-        </w:tc>
-        <w:tc>
-          <w:p>
-            <w:pPr>
-              <w:pStyle w:val="Compact"/>
-              <w:jc w:val="left"/>
-            </w:pPr>
-            <w:r>
-              <w:t xml:space="preserve">site_id</w:t>
+              <w:t xml:space="preserve">plot_id</w:t>
+            </w:r>
+          </w:p>
+        </w:tc>
+        <w:tc>
+          <w:p>
+            <w:pPr>
+              <w:pStyle w:val="Compact"/>
+              <w:jc w:val="left"/>
+            </w:pPr>
+            <w:r>
+              <w:t xml:space="preserve">plot_id</w:t>
             </w:r>
           </w:p>
         </w:tc>
@@ -3613,7 +3613,7 @@
               <w:jc w:val="left"/>
             </w:pPr>
             <w:r>
-              <w:t xml:space="preserve">22023</w:t>
+              <w:t xml:space="preserve">21982</w:t>
             </w:r>
           </w:p>
         </w:tc>
@@ -3637,7 +3637,7 @@
               <w:jc w:val="left"/>
             </w:pPr>
             <w:r>
-              <w:t xml:space="preserve">46797</w:t>
+              <w:t xml:space="preserve">46628</w:t>
             </w:r>
           </w:p>
         </w:tc>
@@ -3794,7 +3794,7 @@
     </w:lvl>
   </w:abstractNum>
   <w:abstractNum w:abstractNumId="990">
-    <w:nsid w:val="5b41cf8d"/>
+    <w:nsid w:val="b7d98ab7"/>
     <w:multiLevelType w:val="multilevel"/>
     <w:lvl w:ilvl="0">
       <w:numFmt w:val="bullet"/>
@@ -3875,7 +3875,7 @@
     </w:lvl>
   </w:abstractNum>
   <w:abstractNum w:abstractNumId="991">
-    <w:nsid w:val="5cbaa708"/>
+    <w:nsid w:val="20b923d8"/>
     <w:multiLevelType w:val="multilevel"/>
     <w:lvl w:ilvl="0">
       <w:numFmt w:val="bullet"/>

</xml_diff>